<commit_message>
changes made to the new one
</commit_message>
<xml_diff>
--- a/References.docx
+++ b/References.docx
@@ -71,8 +71,38 @@
       </w:hyperlink>
     </w:p>
     <w:p>
+      <w:hyperlink r:id="rId11" w:history="1">
+        <w:r>
+          <w:rPr>
+            <w:rStyle w:val="Hyperlink"/>
+          </w:rPr>
+          <w:t>https://i.pinimg.com/736x/df/92/1a/df921a19447e15fc0922beed234b832f.jpg</w:t>
+        </w:r>
+      </w:hyperlink>
+    </w:p>
+    <w:p>
+      <w:hyperlink r:id="rId12" w:history="1">
+        <w:r>
+          <w:rPr>
+            <w:rStyle w:val="Hyperlink"/>
+          </w:rPr>
+          <w:t>https://static.vecteezy.com/system/resources/previews/000/225/312/original/potted-plant-vector-illustration.jpg</w:t>
+        </w:r>
+      </w:hyperlink>
+    </w:p>
+    <w:p>
+      <w:hyperlink r:id="rId13" w:history="1">
+        <w:r>
+          <w:rPr>
+            <w:rStyle w:val="Hyperlink"/>
+          </w:rPr>
+          <w:t>https://leverageedu.com/blog/wp-content/uploads/2020/05/English-Quiz-800x500.png</w:t>
+        </w:r>
+      </w:hyperlink>
+    </w:p>
+    <w:p>
       <w:r>
-        <w:t>https://i.pinimg.com/736x/df/92/1a/df921a19447e15fc0922beed234b832f.jpg</w:t>
+        <w:t>https://image.freepik.com/free-vector/math-background_23-2148146269.jpg</w:t>
       </w:r>
     </w:p>
     <w:sectPr>

</xml_diff>